<commit_message>
Implement Mask of Speed Implement Sack of Souls Fix Bestial Wrath Fix Natural Protection Refactor how to read relics from the player. Remove support for multiple identical relics as a rule (now only as an exception)
</commit_message>
<xml_diff>
--- a/Assets/Citadel of Swords Design Bible.docx
+++ b/Assets/Citadel of Swords Design Bible.docx
@@ -222,12 +222,6 @@
       </w:r>
     </w:p>
     <w:p>
-      <w:pPr>
-        <w:rPr>
-          <w:b/>
-          <w:bCs/>
-        </w:rPr>
-      </w:pPr>
       <w:r>
         <w:rPr>
           <w:b/>
@@ -237,6 +231,748 @@
       </w:r>
       <w:r>
         <w:t>21</w:t>
+      </w:r>
+    </w:p>
+    <w:p/>
+    <w:p>
+      <w:pPr>
+        <w:pStyle w:val="Heading1"/>
+      </w:pPr>
+      <w:r>
+        <w:t>Content Design</w:t>
+      </w:r>
+      <w:r>
+        <w:t xml:space="preserve"> (WIP)</w:t>
+      </w:r>
+    </w:p>
+    <w:p>
+      <w:pPr>
+        <w:pStyle w:val="Heading2"/>
+      </w:pPr>
+      <w:r>
+        <w:t>Units</w:t>
+      </w:r>
+    </w:p>
+    <w:tbl>
+      <w:tblPr>
+        <w:tblStyle w:val="TableGrid"/>
+        <w:tblW w:w="10060" w:type="dxa"/>
+        <w:tblLook w:val="04A0" w:firstRow="1" w:lastRow="0" w:firstColumn="1" w:lastColumn="0" w:noHBand="0" w:noVBand="1"/>
+      </w:tblPr>
+      <w:tblGrid>
+        <w:gridCol w:w="1281"/>
+        <w:gridCol w:w="839"/>
+        <w:gridCol w:w="811"/>
+        <w:gridCol w:w="823"/>
+        <w:gridCol w:w="684"/>
+        <w:gridCol w:w="4117"/>
+        <w:gridCol w:w="658"/>
+        <w:gridCol w:w="847"/>
+      </w:tblGrid>
+      <w:tr>
+        <w:tc>
+          <w:tcPr>
+            <w:tcW w:w="1293" w:type="dxa"/>
+          </w:tcPr>
+          <w:p>
+            <w:pPr>
+              <w:rPr>
+                <w:b/>
+                <w:bCs/>
+              </w:rPr>
+            </w:pPr>
+            <w:r>
+              <w:rPr>
+                <w:b/>
+                <w:bCs/>
+              </w:rPr>
+              <w:t>Name</w:t>
+            </w:r>
+          </w:p>
+        </w:tc>
+        <w:tc>
+          <w:tcPr>
+            <w:tcW w:w="839" w:type="dxa"/>
+          </w:tcPr>
+          <w:p>
+            <w:pPr>
+              <w:rPr>
+                <w:b/>
+                <w:bCs/>
+              </w:rPr>
+            </w:pPr>
+            <w:r>
+              <w:rPr>
+                <w:b/>
+                <w:bCs/>
+              </w:rPr>
+              <w:t xml:space="preserve">Energy </w:t>
+            </w:r>
+          </w:p>
+        </w:tc>
+        <w:tc>
+          <w:tcPr>
+            <w:tcW w:w="811" w:type="dxa"/>
+          </w:tcPr>
+          <w:p>
+            <w:pPr>
+              <w:rPr>
+                <w:b/>
+                <w:bCs/>
+              </w:rPr>
+            </w:pPr>
+            <w:r>
+              <w:rPr>
+                <w:b/>
+                <w:bCs/>
+              </w:rPr>
+              <w:t>Power</w:t>
+            </w:r>
+          </w:p>
+        </w:tc>
+        <w:tc>
+          <w:tcPr>
+            <w:tcW w:w="823" w:type="dxa"/>
+          </w:tcPr>
+          <w:p>
+            <w:pPr>
+              <w:rPr>
+                <w:b/>
+                <w:bCs/>
+              </w:rPr>
+            </w:pPr>
+            <w:r>
+              <w:rPr>
+                <w:b/>
+                <w:bCs/>
+              </w:rPr>
+              <w:t>Health</w:t>
+            </w:r>
+          </w:p>
+        </w:tc>
+        <w:tc>
+          <w:tcPr>
+            <w:tcW w:w="615" w:type="dxa"/>
+          </w:tcPr>
+          <w:p>
+            <w:pPr>
+              <w:rPr>
+                <w:b/>
+                <w:bCs/>
+              </w:rPr>
+            </w:pPr>
+            <w:r>
+              <w:rPr>
+                <w:b/>
+                <w:bCs/>
+              </w:rPr>
+              <w:t>Stam</w:t>
+            </w:r>
+          </w:p>
+        </w:tc>
+        <w:tc>
+          <w:tcPr>
+            <w:tcW w:w="4261" w:type="dxa"/>
+          </w:tcPr>
+          <w:p>
+            <w:pPr>
+              <w:rPr>
+                <w:b/>
+                <w:bCs/>
+              </w:rPr>
+            </w:pPr>
+            <w:r>
+              <w:rPr>
+                <w:b/>
+                <w:bCs/>
+              </w:rPr>
+              <w:t>Text</w:t>
+            </w:r>
+          </w:p>
+        </w:tc>
+        <w:tc>
+          <w:tcPr>
+            <w:tcW w:w="567" w:type="dxa"/>
+          </w:tcPr>
+          <w:p>
+            <w:pPr>
+              <w:rPr>
+                <w:b/>
+                <w:bCs/>
+              </w:rPr>
+            </w:pPr>
+            <w:r>
+              <w:rPr>
+                <w:b/>
+                <w:bCs/>
+              </w:rPr>
+              <w:t>Type</w:t>
+            </w:r>
+          </w:p>
+        </w:tc>
+        <w:tc>
+          <w:tcPr>
+            <w:tcW w:w="851" w:type="dxa"/>
+          </w:tcPr>
+          <w:p>
+            <w:pPr>
+              <w:rPr>
+                <w:b/>
+                <w:bCs/>
+              </w:rPr>
+            </w:pPr>
+            <w:r>
+              <w:rPr>
+                <w:b/>
+                <w:bCs/>
+              </w:rPr>
+              <w:t>Rarity</w:t>
+            </w:r>
+          </w:p>
+        </w:tc>
+      </w:tr>
+      <w:tr>
+        <w:tc>
+          <w:tcPr>
+            <w:tcW w:w="1293" w:type="dxa"/>
+          </w:tcPr>
+          <w:p>
+            <w:r>
+              <w:t>Conjured Imp</w:t>
+            </w:r>
+          </w:p>
+        </w:tc>
+        <w:tc>
+          <w:tcPr>
+            <w:tcW w:w="839" w:type="dxa"/>
+          </w:tcPr>
+          <w:p>
+            <w:r>
+              <w:t>0</w:t>
+            </w:r>
+          </w:p>
+        </w:tc>
+        <w:tc>
+          <w:tcPr>
+            <w:tcW w:w="811" w:type="dxa"/>
+          </w:tcPr>
+          <w:p>
+            <w:r>
+              <w:t>6</w:t>
+            </w:r>
+          </w:p>
+        </w:tc>
+        <w:tc>
+          <w:tcPr>
+            <w:tcW w:w="823" w:type="dxa"/>
+          </w:tcPr>
+          <w:p>
+            <w:r>
+              <w:t>15</w:t>
+            </w:r>
+          </w:p>
+        </w:tc>
+        <w:tc>
+          <w:tcPr>
+            <w:tcW w:w="615" w:type="dxa"/>
+          </w:tcPr>
+          <w:p>
+            <w:r>
+              <w:t>3/4</w:t>
+            </w:r>
+          </w:p>
+        </w:tc>
+        <w:tc>
+          <w:tcPr>
+            <w:tcW w:w="4261" w:type="dxa"/>
+          </w:tcPr>
+          <w:p>
+            <w:r>
+              <w:t>Duplicate</w:t>
+            </w:r>
+          </w:p>
+        </w:tc>
+        <w:tc>
+          <w:tcPr>
+            <w:tcW w:w="567" w:type="dxa"/>
+          </w:tcPr>
+          <w:p>
+            <w:r>
+              <w:t>C</w:t>
+            </w:r>
+          </w:p>
+        </w:tc>
+        <w:tc>
+          <w:tcPr>
+            <w:tcW w:w="851" w:type="dxa"/>
+          </w:tcPr>
+          <w:p>
+            <w:r>
+              <w:t>C</w:t>
+            </w:r>
+          </w:p>
+        </w:tc>
+      </w:tr>
+      <w:tr>
+        <w:tc>
+          <w:tcPr>
+            <w:tcW w:w="1293" w:type="dxa"/>
+          </w:tcPr>
+          <w:p>
+            <w:r>
+              <w:t>Cyclops</w:t>
+            </w:r>
+          </w:p>
+        </w:tc>
+        <w:tc>
+          <w:tcPr>
+            <w:tcW w:w="839" w:type="dxa"/>
+          </w:tcPr>
+          <w:p>
+            <w:r>
+              <w:t>1</w:t>
+            </w:r>
+          </w:p>
+        </w:tc>
+        <w:tc>
+          <w:tcPr>
+            <w:tcW w:w="811" w:type="dxa"/>
+          </w:tcPr>
+          <w:p>
+            <w:r>
+              <w:t>120</w:t>
+            </w:r>
+          </w:p>
+        </w:tc>
+        <w:tc>
+          <w:tcPr>
+            <w:tcW w:w="823" w:type="dxa"/>
+          </w:tcPr>
+          <w:p>
+            <w:r>
+              <w:t>100</w:t>
+            </w:r>
+          </w:p>
+        </w:tc>
+        <w:tc>
+          <w:tcPr>
+            <w:tcW w:w="615" w:type="dxa"/>
+          </w:tcPr>
+          <w:p>
+            <w:r>
+              <w:t>1/3</w:t>
+            </w:r>
+          </w:p>
+        </w:tc>
+        <w:tc>
+          <w:tcPr>
+            <w:tcW w:w="4261" w:type="dxa"/>
+          </w:tcPr>
+          <w:p>
+            <w:r>
+              <w:t>Sight range 1</w:t>
+            </w:r>
+          </w:p>
+        </w:tc>
+        <w:tc>
+          <w:tcPr>
+            <w:tcW w:w="567" w:type="dxa"/>
+          </w:tcPr>
+          <w:p>
+            <w:r>
+              <w:t>M</w:t>
+            </w:r>
+          </w:p>
+        </w:tc>
+        <w:tc>
+          <w:tcPr>
+            <w:tcW w:w="851" w:type="dxa"/>
+          </w:tcPr>
+          <w:p>
+            <w:r>
+              <w:t>R</w:t>
+            </w:r>
+          </w:p>
+        </w:tc>
+      </w:tr>
+      <w:tr>
+        <w:tc>
+          <w:tcPr>
+            <w:tcW w:w="1293" w:type="dxa"/>
+          </w:tcPr>
+          <w:p>
+            <w:r>
+              <w:t>Demon Soldier</w:t>
+            </w:r>
+          </w:p>
+        </w:tc>
+        <w:tc>
+          <w:tcPr>
+            <w:tcW w:w="839" w:type="dxa"/>
+          </w:tcPr>
+          <w:p>
+            <w:r>
+              <w:t>3</w:t>
+            </w:r>
+          </w:p>
+        </w:tc>
+        <w:tc>
+          <w:tcPr>
+            <w:tcW w:w="811" w:type="dxa"/>
+          </w:tcPr>
+          <w:p>
+            <w:r>
+              <w:t>6</w:t>
+            </w:r>
+          </w:p>
+        </w:tc>
+        <w:tc>
+          <w:tcPr>
+            <w:tcW w:w="823" w:type="dxa"/>
+          </w:tcPr>
+          <w:p>
+            <w:r>
+              <w:t>40</w:t>
+            </w:r>
+          </w:p>
+        </w:tc>
+        <w:tc>
+          <w:tcPr>
+            <w:tcW w:w="615" w:type="dxa"/>
+          </w:tcPr>
+          <w:p>
+            <w:r>
+              <w:t>3/5</w:t>
+            </w:r>
+          </w:p>
+        </w:tc>
+        <w:tc>
+          <w:tcPr>
+            <w:tcW w:w="4261" w:type="dxa"/>
+          </w:tcPr>
+          <w:p>
+            <w:pPr>
+              <w:rPr>
+                <w:b/>
+                <w:bCs/>
+              </w:rPr>
+            </w:pPr>
+            <w:r>
+              <w:rPr>
+                <w:b/>
+                <w:bCs/>
+              </w:rPr>
+              <w:t>Flying</w:t>
+            </w:r>
+          </w:p>
+        </w:tc>
+        <w:tc>
+          <w:tcPr>
+            <w:tcW w:w="567" w:type="dxa"/>
+          </w:tcPr>
+          <w:p>
+            <w:r>
+              <w:t>M</w:t>
+            </w:r>
+          </w:p>
+        </w:tc>
+        <w:tc>
+          <w:tcPr>
+            <w:tcW w:w="851" w:type="dxa"/>
+          </w:tcPr>
+          <w:p>
+            <w:r>
+              <w:t>U</w:t>
+            </w:r>
+          </w:p>
+        </w:tc>
+      </w:tr>
+      <w:tr>
+        <w:tc>
+          <w:tcPr>
+            <w:tcW w:w="1293" w:type="dxa"/>
+          </w:tcPr>
+          <w:p>
+            <w:r>
+              <w:t>Devourer</w:t>
+            </w:r>
+          </w:p>
+        </w:tc>
+        <w:tc>
+          <w:tcPr>
+            <w:tcW w:w="839" w:type="dxa"/>
+          </w:tcPr>
+          <w:p>
+            <w:r>
+              <w:t>2</w:t>
+            </w:r>
+          </w:p>
+        </w:tc>
+        <w:tc>
+          <w:tcPr>
+            <w:tcW w:w="811" w:type="dxa"/>
+          </w:tcPr>
+          <w:p>
+            <w:r>
+              <w:t>5</w:t>
+            </w:r>
+          </w:p>
+        </w:tc>
+        <w:tc>
+          <w:tcPr>
+            <w:tcW w:w="823" w:type="dxa"/>
+          </w:tcPr>
+          <w:p>
+            <w:r>
+              <w:t>20</w:t>
+            </w:r>
+          </w:p>
+        </w:tc>
+        <w:tc>
+          <w:tcPr>
+            <w:tcW w:w="615" w:type="dxa"/>
+          </w:tcPr>
+          <w:p>
+            <w:r>
+              <w:t>4/6</w:t>
+            </w:r>
+          </w:p>
+        </w:tc>
+        <w:tc>
+          <w:tcPr>
+            <w:tcW w:w="4261" w:type="dxa"/>
+          </w:tcPr>
+          <w:p>
+            <w:r>
+              <w:rPr>
+                <w:b/>
+                <w:bCs/>
+              </w:rPr>
+              <w:t>Enrage</w:t>
+            </w:r>
+            <w:r>
+              <w:t xml:space="preserve">: +1/+1, </w:t>
+            </w:r>
+            <w:r>
+              <w:rPr>
+                <w:b/>
+                <w:bCs/>
+              </w:rPr>
+              <w:t>Victorious</w:t>
+            </w:r>
+            <w:r>
+              <w:t>: Full Heal</w:t>
+            </w:r>
+          </w:p>
+        </w:tc>
+        <w:tc>
+          <w:tcPr>
+            <w:tcW w:w="567" w:type="dxa"/>
+          </w:tcPr>
+          <w:p/>
+        </w:tc>
+        <w:tc>
+          <w:tcPr>
+            <w:tcW w:w="851" w:type="dxa"/>
+          </w:tcPr>
+          <w:p/>
+        </w:tc>
+      </w:tr>
+      <w:tr>
+        <w:tc>
+          <w:tcPr>
+            <w:tcW w:w="1293" w:type="dxa"/>
+          </w:tcPr>
+          <w:p>
+            <w:r>
+              <w:t>Dwarf Architect</w:t>
+            </w:r>
+          </w:p>
+        </w:tc>
+        <w:tc>
+          <w:tcPr>
+            <w:tcW w:w="839" w:type="dxa"/>
+          </w:tcPr>
+          <w:p>
+            <w:r>
+              <w:t>2</w:t>
+            </w:r>
+          </w:p>
+        </w:tc>
+        <w:tc>
+          <w:tcPr>
+            <w:tcW w:w="811" w:type="dxa"/>
+          </w:tcPr>
+          <w:p>
+            <w:r>
+              <w:t>4</w:t>
+            </w:r>
+          </w:p>
+        </w:tc>
+        <w:tc>
+          <w:tcPr>
+            <w:tcW w:w="823" w:type="dxa"/>
+          </w:tcPr>
+          <w:p>
+            <w:r>
+              <w:t>20</w:t>
+            </w:r>
+          </w:p>
+        </w:tc>
+        <w:tc>
+          <w:tcPr>
+            <w:tcW w:w="615" w:type="dxa"/>
+          </w:tcPr>
+          <w:p>
+            <w:r>
+              <w:t>3/5</w:t>
+            </w:r>
+          </w:p>
+        </w:tc>
+        <w:tc>
+          <w:tcPr>
+            <w:tcW w:w="4261" w:type="dxa"/>
+          </w:tcPr>
+          <w:p/>
+        </w:tc>
+        <w:tc>
+          <w:tcPr>
+            <w:tcW w:w="567" w:type="dxa"/>
+          </w:tcPr>
+          <w:p/>
+        </w:tc>
+        <w:tc>
+          <w:tcPr>
+            <w:tcW w:w="851" w:type="dxa"/>
+          </w:tcPr>
+          <w:p/>
+        </w:tc>
+      </w:tr>
+      <w:tr>
+        <w:tc>
+          <w:tcPr>
+            <w:tcW w:w="1293" w:type="dxa"/>
+          </w:tcPr>
+          <w:p/>
+        </w:tc>
+        <w:tc>
+          <w:tcPr>
+            <w:tcW w:w="839" w:type="dxa"/>
+          </w:tcPr>
+          <w:p/>
+        </w:tc>
+        <w:tc>
+          <w:tcPr>
+            <w:tcW w:w="811" w:type="dxa"/>
+          </w:tcPr>
+          <w:p/>
+        </w:tc>
+        <w:tc>
+          <w:tcPr>
+            <w:tcW w:w="823" w:type="dxa"/>
+          </w:tcPr>
+          <w:p/>
+        </w:tc>
+        <w:tc>
+          <w:tcPr>
+            <w:tcW w:w="615" w:type="dxa"/>
+          </w:tcPr>
+          <w:p/>
+        </w:tc>
+        <w:tc>
+          <w:tcPr>
+            <w:tcW w:w="4261" w:type="dxa"/>
+          </w:tcPr>
+          <w:p/>
+        </w:tc>
+        <w:tc>
+          <w:tcPr>
+            <w:tcW w:w="567" w:type="dxa"/>
+          </w:tcPr>
+          <w:p/>
+        </w:tc>
+        <w:tc>
+          <w:tcPr>
+            <w:tcW w:w="851" w:type="dxa"/>
+          </w:tcPr>
+          <w:p/>
+        </w:tc>
+      </w:tr>
+      <w:tr>
+        <w:tc>
+          <w:tcPr>
+            <w:tcW w:w="1293" w:type="dxa"/>
+          </w:tcPr>
+          <w:p/>
+        </w:tc>
+        <w:tc>
+          <w:tcPr>
+            <w:tcW w:w="839" w:type="dxa"/>
+          </w:tcPr>
+          <w:p/>
+        </w:tc>
+        <w:tc>
+          <w:tcPr>
+            <w:tcW w:w="811" w:type="dxa"/>
+          </w:tcPr>
+          <w:p/>
+        </w:tc>
+        <w:tc>
+          <w:tcPr>
+            <w:tcW w:w="823" w:type="dxa"/>
+          </w:tcPr>
+          <w:p/>
+        </w:tc>
+        <w:tc>
+          <w:tcPr>
+            <w:tcW w:w="615" w:type="dxa"/>
+          </w:tcPr>
+          <w:p/>
+        </w:tc>
+        <w:tc>
+          <w:tcPr>
+            <w:tcW w:w="4261" w:type="dxa"/>
+          </w:tcPr>
+          <w:p/>
+        </w:tc>
+        <w:tc>
+          <w:tcPr>
+            <w:tcW w:w="567" w:type="dxa"/>
+          </w:tcPr>
+          <w:p/>
+        </w:tc>
+        <w:tc>
+          <w:tcPr>
+            <w:tcW w:w="851" w:type="dxa"/>
+          </w:tcPr>
+          <w:p/>
+        </w:tc>
+      </w:tr>
+    </w:tbl>
+    <w:p/>
+    <w:p>
+      <w:pPr>
+        <w:pStyle w:val="Heading2"/>
+      </w:pPr>
+      <w:r>
+        <w:lastRenderedPageBreak/>
+        <w:t>Spells</w:t>
+      </w:r>
+    </w:p>
+    <w:p>
+      <w:pPr>
+        <w:pStyle w:val="Heading2"/>
+      </w:pPr>
+      <w:r>
+        <w:t>Relics</w:t>
+      </w:r>
+    </w:p>
+    <w:p>
+      <w:pPr>
+        <w:pStyle w:val="Heading2"/>
+      </w:pPr>
+      <w:r>
+        <w:t>Enemies</w:t>
       </w:r>
     </w:p>
     <w:sectPr>
@@ -921,6 +1657,25 @@
       <w:contextualSpacing/>
     </w:pPr>
   </w:style>
+  <w:style w:type="table" w:styleId="TableGrid">
+    <w:name w:val="Table Grid"/>
+    <w:basedOn w:val="TableNormal"/>
+    <w:uiPriority w:val="39"/>
+    <w:rsid w:val="00181216"/>
+    <w:pPr>
+      <w:spacing w:after="0" w:line="240" w:lineRule="auto"/>
+    </w:pPr>
+    <w:tblPr>
+      <w:tblBorders>
+        <w:top w:val="single" w:sz="4" w:space="0" w:color="auto"/>
+        <w:left w:val="single" w:sz="4" w:space="0" w:color="auto"/>
+        <w:bottom w:val="single" w:sz="4" w:space="0" w:color="auto"/>
+        <w:right w:val="single" w:sz="4" w:space="0" w:color="auto"/>
+        <w:insideH w:val="single" w:sz="4" w:space="0" w:color="auto"/>
+        <w:insideV w:val="single" w:sz="4" w:space="0" w:color="auto"/>
+      </w:tblBorders>
+    </w:tblPr>
+  </w:style>
 </w:styles>
 </file>
 

</xml_diff>